<commit_message>
Data - Table results
</commit_message>
<xml_diff>
--- a/Evaluation Section.docx
+++ b/Evaluation Section.docx
@@ -95,6 +95,7 @@
           <w:szCs w:val="28"/>
         </w:rPr>
       </w:pPr>
+      <w:bookmarkStart w:id="0" w:name="_GoBack"/>
       <w:r>
         <w:rPr>
           <w:rFonts w:ascii="Times New Roman" w:hAnsi="Times New Roman" w:cs="Times New Roman"/>
@@ -104,6 +105,7 @@
         <w:t xml:space="preserve">5.3 Results </w:t>
       </w:r>
     </w:p>
+    <w:bookmarkEnd w:id="0"/>
     <w:p>
       <w:pPr>
         <w:autoSpaceDE w:val="0"/>
@@ -229,12 +231,193 @@
           <w:szCs w:val="28"/>
         </w:rPr>
       </w:pPr>
-      <w:r>
-        <w:rPr>
-          <w:rFonts w:ascii="Times New Roman" w:hAnsi="Times New Roman" w:cs="Times New Roman"/>
-          <w:sz w:val="28"/>
-          <w:szCs w:val="28"/>
-        </w:rPr>
+    </w:p>
+    <w:p>
+      <w:pPr>
+        <w:jc w:val="both"/>
+        <w:rPr>
+          <w:rFonts w:ascii="Times New Roman" w:hAnsi="Times New Roman" w:cs="Times New Roman"/>
+          <w:sz w:val="28"/>
+          <w:szCs w:val="28"/>
+        </w:rPr>
+      </w:pPr>
+    </w:p>
+    <w:p>
+      <w:pPr>
+        <w:jc w:val="both"/>
+        <w:rPr>
+          <w:rFonts w:ascii="Times New Roman" w:hAnsi="Times New Roman" w:cs="Times New Roman"/>
+          <w:sz w:val="28"/>
+          <w:szCs w:val="28"/>
+        </w:rPr>
+      </w:pPr>
+    </w:p>
+    <w:p>
+      <w:pPr>
+        <w:jc w:val="both"/>
+        <w:rPr>
+          <w:rFonts w:ascii="Times New Roman" w:hAnsi="Times New Roman" w:cs="Times New Roman"/>
+          <w:sz w:val="28"/>
+          <w:szCs w:val="28"/>
+        </w:rPr>
+      </w:pPr>
+    </w:p>
+    <w:p>
+      <w:pPr>
+        <w:jc w:val="both"/>
+        <w:rPr>
+          <w:rFonts w:ascii="Times New Roman" w:hAnsi="Times New Roman" w:cs="Times New Roman"/>
+          <w:sz w:val="28"/>
+          <w:szCs w:val="28"/>
+        </w:rPr>
+      </w:pPr>
+    </w:p>
+    <w:p>
+      <w:pPr>
+        <w:jc w:val="both"/>
+        <w:rPr>
+          <w:rFonts w:ascii="Times New Roman" w:hAnsi="Times New Roman" w:cs="Times New Roman"/>
+          <w:sz w:val="28"/>
+          <w:szCs w:val="28"/>
+        </w:rPr>
+      </w:pPr>
+    </w:p>
+    <w:p>
+      <w:pPr>
+        <w:jc w:val="both"/>
+        <w:rPr>
+          <w:rFonts w:ascii="Times New Roman" w:hAnsi="Times New Roman" w:cs="Times New Roman"/>
+          <w:sz w:val="28"/>
+          <w:szCs w:val="28"/>
+        </w:rPr>
+      </w:pPr>
+    </w:p>
+    <w:p>
+      <w:pPr>
+        <w:jc w:val="both"/>
+        <w:rPr>
+          <w:rFonts w:ascii="Times New Roman" w:hAnsi="Times New Roman" w:cs="Times New Roman"/>
+          <w:sz w:val="28"/>
+          <w:szCs w:val="28"/>
+        </w:rPr>
+      </w:pPr>
+    </w:p>
+    <w:p>
+      <w:pPr>
+        <w:jc w:val="both"/>
+        <w:rPr>
+          <w:rFonts w:ascii="Times New Roman" w:hAnsi="Times New Roman" w:cs="Times New Roman"/>
+          <w:sz w:val="28"/>
+          <w:szCs w:val="28"/>
+        </w:rPr>
+      </w:pPr>
+    </w:p>
+    <w:p>
+      <w:pPr>
+        <w:jc w:val="both"/>
+        <w:rPr>
+          <w:rFonts w:ascii="Times New Roman" w:hAnsi="Times New Roman" w:cs="Times New Roman"/>
+          <w:sz w:val="28"/>
+          <w:szCs w:val="28"/>
+        </w:rPr>
+      </w:pPr>
+    </w:p>
+    <w:p>
+      <w:pPr>
+        <w:jc w:val="both"/>
+        <w:rPr>
+          <w:rFonts w:ascii="Times New Roman" w:hAnsi="Times New Roman" w:cs="Times New Roman"/>
+          <w:sz w:val="28"/>
+          <w:szCs w:val="28"/>
+        </w:rPr>
+      </w:pPr>
+    </w:p>
+    <w:p>
+      <w:pPr>
+        <w:jc w:val="both"/>
+        <w:rPr>
+          <w:rFonts w:ascii="Times New Roman" w:hAnsi="Times New Roman" w:cs="Times New Roman"/>
+          <w:sz w:val="28"/>
+          <w:szCs w:val="28"/>
+        </w:rPr>
+      </w:pPr>
+    </w:p>
+    <w:p>
+      <w:pPr>
+        <w:jc w:val="both"/>
+        <w:rPr>
+          <w:rFonts w:ascii="Times New Roman" w:hAnsi="Times New Roman" w:cs="Times New Roman"/>
+          <w:sz w:val="28"/>
+          <w:szCs w:val="28"/>
+        </w:rPr>
+      </w:pPr>
+    </w:p>
+    <w:p>
+      <w:pPr>
+        <w:jc w:val="both"/>
+        <w:rPr>
+          <w:rFonts w:ascii="Times New Roman" w:hAnsi="Times New Roman" w:cs="Times New Roman"/>
+          <w:sz w:val="28"/>
+          <w:szCs w:val="28"/>
+        </w:rPr>
+      </w:pPr>
+    </w:p>
+    <w:p>
+      <w:pPr>
+        <w:jc w:val="both"/>
+        <w:rPr>
+          <w:rFonts w:ascii="Times New Roman" w:hAnsi="Times New Roman" w:cs="Times New Roman"/>
+          <w:sz w:val="28"/>
+          <w:szCs w:val="28"/>
+        </w:rPr>
+      </w:pPr>
+    </w:p>
+    <w:p>
+      <w:pPr>
+        <w:jc w:val="both"/>
+        <w:rPr>
+          <w:rFonts w:ascii="Times New Roman" w:hAnsi="Times New Roman" w:cs="Times New Roman"/>
+          <w:sz w:val="28"/>
+          <w:szCs w:val="28"/>
+        </w:rPr>
+      </w:pPr>
+    </w:p>
+    <w:p>
+      <w:pPr>
+        <w:jc w:val="both"/>
+        <w:rPr>
+          <w:rFonts w:ascii="Times New Roman" w:hAnsi="Times New Roman" w:cs="Times New Roman"/>
+          <w:sz w:val="28"/>
+          <w:szCs w:val="28"/>
+        </w:rPr>
+      </w:pPr>
+    </w:p>
+    <w:p>
+      <w:pPr>
+        <w:jc w:val="both"/>
+        <w:rPr>
+          <w:rFonts w:ascii="Times New Roman" w:hAnsi="Times New Roman" w:cs="Times New Roman"/>
+          <w:sz w:val="28"/>
+          <w:szCs w:val="28"/>
+        </w:rPr>
+      </w:pPr>
+    </w:p>
+    <w:p>
+      <w:pPr>
+        <w:jc w:val="both"/>
+        <w:rPr>
+          <w:rFonts w:ascii="Times New Roman" w:hAnsi="Times New Roman" w:cs="Times New Roman"/>
+          <w:sz w:val="28"/>
+          <w:szCs w:val="28"/>
+        </w:rPr>
+      </w:pPr>
+      <w:r>
+        <w:rPr>
+          <w:rFonts w:ascii="Times New Roman" w:hAnsi="Times New Roman" w:cs="Times New Roman"/>
+          <w:sz w:val="28"/>
+          <w:szCs w:val="28"/>
+        </w:rPr>
+        <w:lastRenderedPageBreak/>
         <w:t>EVALUATION</w:t>
       </w:r>
     </w:p>
@@ -337,59 +520,297 @@
         <w:jc w:val="both"/>
         <w:rPr>
           <w:rFonts w:ascii="Times New Roman" w:hAnsi="Times New Roman" w:cs="Times New Roman"/>
+          <w:sz w:val="28"/>
+          <w:szCs w:val="28"/>
+        </w:rPr>
+      </w:pPr>
+      <w:r>
+        <w:rPr>
+          <w:rFonts w:ascii="Times New Roman" w:hAnsi="Times New Roman" w:cs="Times New Roman"/>
+          <w:sz w:val="28"/>
+          <w:szCs w:val="28"/>
+        </w:rPr>
+        <w:t>We evaluated 38 subjects. All of them consisting of SPL evolution scenarios.</w:t>
+      </w:r>
+      <w:r>
+        <w:rPr>
+          <w:rFonts w:ascii="Times New Roman" w:hAnsi="Times New Roman" w:cs="Times New Roman"/>
+          <w:sz w:val="28"/>
+          <w:szCs w:val="28"/>
+        </w:rPr>
+        <w:t xml:space="preserve"> </w:t>
+      </w:r>
+      <w:r>
+        <w:rPr>
+          <w:rFonts w:ascii="Times New Roman" w:hAnsi="Times New Roman" w:cs="Times New Roman"/>
+          <w:sz w:val="28"/>
+          <w:szCs w:val="28"/>
+        </w:rPr>
+        <w:t xml:space="preserve">35 of them is randomly selected </w:t>
+      </w:r>
+      <w:r>
+        <w:rPr>
+          <w:rFonts w:ascii="Times New Roman" w:hAnsi="Times New Roman" w:cs="Times New Roman"/>
+          <w:sz w:val="28"/>
+          <w:szCs w:val="28"/>
+        </w:rPr>
+        <w:t>on</w:t>
+      </w:r>
+      <w:r>
+        <w:rPr>
+          <w:rFonts w:ascii="Times New Roman" w:hAnsi="Times New Roman" w:cs="Times New Roman"/>
+          <w:sz w:val="28"/>
+          <w:szCs w:val="28"/>
+        </w:rPr>
+        <w:t xml:space="preserve"> </w:t>
+      </w:r>
+      <w:r>
+        <w:rPr>
+          <w:rFonts w:ascii="Times New Roman" w:hAnsi="Times New Roman" w:cs="Times New Roman"/>
+          <w:sz w:val="28"/>
+          <w:szCs w:val="28"/>
+        </w:rPr>
+        <w:t xml:space="preserve">the </w:t>
+      </w:r>
+      <w:r>
+        <w:rPr>
+          <w:rFonts w:ascii="Times New Roman" w:hAnsi="Times New Roman" w:cs="Times New Roman"/>
+          <w:sz w:val="28"/>
+          <w:szCs w:val="28"/>
+        </w:rPr>
+        <w:t xml:space="preserve">TaRGeT product line, </w:t>
+      </w:r>
+      <w:r>
+        <w:rPr>
+          <w:rFonts w:ascii="Times New Roman" w:hAnsi="Times New Roman" w:cs="Times New Roman"/>
           <w:color w:val="000000"/>
           <w:sz w:val="28"/>
           <w:szCs w:val="28"/>
         </w:rPr>
-      </w:pPr>
-      <w:r>
-        <w:rPr>
-          <w:rFonts w:ascii="Times New Roman" w:hAnsi="Times New Roman" w:cs="Times New Roman"/>
-          <w:sz w:val="28"/>
-          <w:szCs w:val="28"/>
-        </w:rPr>
-        <w:t>We evaluated 38 subjects. All of them consisting of SPL evolution scenarios.</w:t>
-      </w:r>
-      <w:r>
-        <w:rPr>
-          <w:rFonts w:ascii="Times New Roman" w:hAnsi="Times New Roman" w:cs="Times New Roman"/>
+        <w:t>a tool that automatically generates functional tests from use case documents written in natural language. It has more than 32 KLOC on its last release and it is an Eclipse Rich Client Platform (RCP) application</w:t>
+      </w:r>
+      <w:r>
+        <w:rPr>
+          <w:rFonts w:ascii="Times New Roman" w:hAnsi="Times New Roman" w:cs="Times New Roman"/>
+          <w:color w:val="000000"/>
+          <w:sz w:val="28"/>
+          <w:szCs w:val="28"/>
+        </w:rPr>
+        <w:t>. [</w:t>
+      </w:r>
+      <w:r>
+        <w:rPr>
+          <w:rFonts w:ascii="Times New Roman" w:hAnsi="Times New Roman" w:cs="Times New Roman"/>
+          <w:color w:val="000000"/>
+          <w:sz w:val="28"/>
+          <w:szCs w:val="28"/>
+        </w:rPr>
+        <w:t>1</w:t>
+      </w:r>
+      <w:r>
+        <w:rPr>
+          <w:rFonts w:ascii="Times New Roman" w:hAnsi="Times New Roman" w:cs="Times New Roman"/>
+          <w:color w:val="000000"/>
+          <w:sz w:val="28"/>
+          <w:szCs w:val="28"/>
+        </w:rPr>
+        <w:t>]</w:t>
+      </w:r>
+      <w:r>
+        <w:rPr>
+          <w:rFonts w:ascii="Times New Roman" w:hAnsi="Times New Roman" w:cs="Times New Roman"/>
+          <w:color w:val="000000"/>
           <w:sz w:val="28"/>
           <w:szCs w:val="28"/>
         </w:rPr>
         <w:t xml:space="preserve"> </w:t>
       </w:r>
-      <w:r>
-        <w:rPr>
-          <w:rFonts w:ascii="Times New Roman" w:hAnsi="Times New Roman" w:cs="Times New Roman"/>
-          <w:sz w:val="28"/>
-          <w:szCs w:val="28"/>
-        </w:rPr>
-        <w:t xml:space="preserve">35 of them is randomly selected in </w:t>
-      </w:r>
-      <w:r>
-        <w:rPr>
-          <w:rFonts w:ascii="Times New Roman" w:hAnsi="Times New Roman" w:cs="Times New Roman"/>
-          <w:sz w:val="28"/>
-          <w:szCs w:val="28"/>
-        </w:rPr>
-        <w:t>the TaRGeT’</w:t>
-      </w:r>
-      <w:r>
-        <w:rPr>
-          <w:rFonts w:ascii="Times New Roman" w:hAnsi="Times New Roman" w:cs="Times New Roman"/>
-          <w:sz w:val="28"/>
-          <w:szCs w:val="28"/>
-        </w:rPr>
-        <w:t xml:space="preserve">s SVN repository. </w:t>
-      </w:r>
-      <w:r>
+    </w:p>
+    <w:p>
+      <w:pPr>
+        <w:autoSpaceDE w:val="0"/>
+        <w:autoSpaceDN w:val="0"/>
+        <w:adjustRightInd w:val="0"/>
+        <w:spacing w:after="0" w:line="240" w:lineRule="auto"/>
+        <w:ind w:firstLine="720"/>
+        <w:jc w:val="both"/>
+        <w:rPr>
+          <w:rFonts w:ascii="Times New Roman" w:hAnsi="Times New Roman" w:cs="Times New Roman"/>
+          <w:sz w:val="28"/>
+          <w:szCs w:val="28"/>
+        </w:rPr>
+      </w:pPr>
+      <w:r>
+        <w:rPr>
+          <w:rFonts w:ascii="Times New Roman" w:hAnsi="Times New Roman" w:cs="Times New Roman"/>
+          <w:sz w:val="28"/>
+          <w:szCs w:val="28"/>
+        </w:rPr>
+        <w:t>As TaRGeT SPL was initially created as a single product, we had to find out the range of commits where we genuinely had a family of software-intensive systems.</w:t>
+      </w:r>
+      <w:r>
+        <w:rPr>
+          <w:rFonts w:ascii="Times New Roman" w:hAnsi="Times New Roman" w:cs="Times New Roman"/>
+          <w:sz w:val="28"/>
+          <w:szCs w:val="28"/>
+        </w:rPr>
+        <w:t xml:space="preserve"> </w:t>
+      </w:r>
+      <w:r>
+        <w:rPr>
+          <w:rFonts w:ascii="Times New Roman" w:hAnsi="Times New Roman" w:cs="Times New Roman"/>
+          <w:sz w:val="28"/>
+          <w:szCs w:val="28"/>
+        </w:rPr>
+        <w:t>Being more specific, we had to discover the first commit on the SVN history where we do not only have source code, but also mandatory artifacts of Software Product Line as Feature Model, Configuration Knowledge and Component Model.</w:t>
+      </w:r>
+    </w:p>
+    <w:p>
+      <w:pPr>
+        <w:autoSpaceDE w:val="0"/>
+        <w:autoSpaceDN w:val="0"/>
+        <w:adjustRightInd w:val="0"/>
+        <w:spacing w:after="0" w:line="240" w:lineRule="auto"/>
+        <w:ind w:firstLine="720"/>
+        <w:jc w:val="both"/>
+        <w:rPr>
+          <w:rFonts w:ascii="Times New Roman" w:hAnsi="Times New Roman" w:cs="Times New Roman"/>
+          <w:sz w:val="28"/>
+          <w:szCs w:val="28"/>
+        </w:rPr>
+      </w:pPr>
+      <w:r>
+        <w:rPr>
+          <w:rFonts w:ascii="Times New Roman" w:hAnsi="Times New Roman" w:cs="Times New Roman"/>
+          <w:sz w:val="28"/>
+          <w:szCs w:val="28"/>
+        </w:rPr>
+        <w:t>To automate this task, we implemented a python script to walk through SVN commits and check which point the project had already an SPL Architecture (i.e. a set of software-intensive systems that share a common, managed set of features developed from a common set of core assets in a prescribed way [5]).</w:t>
+      </w:r>
+      <w:r>
+        <w:rPr>
+          <w:rFonts w:ascii="Times New Roman" w:hAnsi="Times New Roman" w:cs="Times New Roman"/>
+          <w:sz w:val="28"/>
+          <w:szCs w:val="28"/>
+        </w:rPr>
+        <w:t xml:space="preserve"> </w:t>
+      </w:r>
+    </w:p>
+    <w:p>
+      <w:pPr>
+        <w:autoSpaceDE w:val="0"/>
+        <w:autoSpaceDN w:val="0"/>
+        <w:adjustRightInd w:val="0"/>
+        <w:spacing w:after="0" w:line="240" w:lineRule="auto"/>
+        <w:ind w:firstLine="720"/>
+        <w:jc w:val="both"/>
+        <w:rPr>
+          <w:rFonts w:ascii="Times New Roman" w:hAnsi="Times New Roman" w:cs="Times New Roman"/>
+          <w:sz w:val="28"/>
+          <w:szCs w:val="28"/>
+        </w:rPr>
+      </w:pPr>
+      <w:r>
+        <w:rPr>
+          <w:rFonts w:ascii="Times New Roman" w:hAnsi="Times New Roman" w:cs="Times New Roman"/>
+          <w:sz w:val="28"/>
+          <w:szCs w:val="28"/>
+        </w:rPr>
+        <w:t>After that, firstly the script randomly selects one revision on this interval, ensures that it has not previously selected and creates the first branch, which we didactically call, the source SPL. On the second step, the script selects another revision 3 commits above of the first one and creates the second branch, which we didactically call target SPL. We finally have an SPL evolution and the last step is automatically run our tool set for checking this evolution pair.</w:t>
+      </w:r>
+    </w:p>
+    <w:p>
+      <w:pPr>
+        <w:autoSpaceDE w:val="0"/>
+        <w:autoSpaceDN w:val="0"/>
+        <w:adjustRightInd w:val="0"/>
+        <w:spacing w:after="0" w:line="240" w:lineRule="auto"/>
+        <w:ind w:firstLine="720"/>
+        <w:jc w:val="both"/>
+        <w:rPr>
+          <w:rFonts w:ascii="Times New Roman" w:hAnsi="Times New Roman" w:cs="Times New Roman"/>
+          <w:sz w:val="28"/>
+          <w:szCs w:val="28"/>
+        </w:rPr>
+      </w:pPr>
+      <w:r>
+        <w:rPr>
+          <w:rFonts w:ascii="Times New Roman" w:hAnsi="Times New Roman" w:cs="Times New Roman"/>
+          <w:sz w:val="28"/>
+          <w:szCs w:val="28"/>
+        </w:rPr>
+        <w:t>We analyze these evolutions and identify which of them are refinements or not, considering changes in FM, CK and source code, based on developers’ notes in the SVN commits and using the product line refinement notion [</w:t>
+      </w:r>
+      <w:r>
+        <w:rPr>
+          <w:rFonts w:ascii="Times New Roman" w:hAnsi="Times New Roman" w:cs="Times New Roman"/>
+          <w:sz w:val="28"/>
+          <w:szCs w:val="28"/>
+        </w:rPr>
+        <w:t>3</w:t>
+      </w:r>
+      <w:r>
+        <w:rPr>
+          <w:rFonts w:ascii="Times New Roman" w:hAnsi="Times New Roman" w:cs="Times New Roman"/>
+          <w:sz w:val="28"/>
+          <w:szCs w:val="28"/>
+        </w:rPr>
+        <w:t>]</w:t>
+      </w:r>
+      <w:r>
+        <w:rPr>
+          <w:rFonts w:ascii="Times New Roman" w:hAnsi="Times New Roman" w:cs="Times New Roman"/>
+          <w:sz w:val="28"/>
+          <w:szCs w:val="28"/>
+        </w:rPr>
+        <w:t>[4]</w:t>
+      </w:r>
+      <w:r>
+        <w:rPr>
+          <w:rFonts w:ascii="Times New Roman" w:hAnsi="Times New Roman" w:cs="Times New Roman"/>
+          <w:sz w:val="28"/>
+          <w:szCs w:val="28"/>
+        </w:rPr>
+        <w:t>.</w:t>
+      </w:r>
+    </w:p>
+    <w:p>
+      <w:pPr>
+        <w:autoSpaceDE w:val="0"/>
+        <w:autoSpaceDN w:val="0"/>
+        <w:adjustRightInd w:val="0"/>
+        <w:spacing w:after="0" w:line="240" w:lineRule="auto"/>
+        <w:ind w:firstLine="720"/>
+        <w:jc w:val="both"/>
+        <w:rPr>
+          <w:rFonts w:ascii="Times New Roman" w:hAnsi="Times New Roman" w:cs="Times New Roman"/>
+          <w:sz w:val="28"/>
+          <w:szCs w:val="28"/>
+        </w:rPr>
+      </w:pPr>
+    </w:p>
+    <w:p>
+      <w:pPr>
+        <w:autoSpaceDE w:val="0"/>
+        <w:autoSpaceDN w:val="0"/>
+        <w:adjustRightInd w:val="0"/>
+        <w:spacing w:after="0" w:line="240" w:lineRule="auto"/>
+        <w:ind w:firstLine="720"/>
+        <w:jc w:val="both"/>
         <w:rPr>
           <w:rFonts w:ascii="Times New Roman" w:hAnsi="Times New Roman" w:cs="Times New Roman"/>
           <w:color w:val="000000"/>
           <w:sz w:val="28"/>
           <w:szCs w:val="28"/>
         </w:rPr>
-        <w:t>TaRGeT SPL, is a tool that automatically generates functional tests from use case documents written in natural language. It has more than 32 KLOC on its last release and it is an Eclipse Rich Client Platform (RCP) application</w:t>
+      </w:pPr>
+      <w:r>
+        <w:rPr>
+          <w:rFonts w:ascii="Times New Roman" w:hAnsi="Times New Roman" w:cs="Times New Roman"/>
+          <w:sz w:val="28"/>
+          <w:szCs w:val="28"/>
+        </w:rPr>
+        <w:t xml:space="preserve"> </w:t>
       </w:r>
       <w:r>
         <w:rPr>
@@ -398,7 +819,7 @@
           <w:sz w:val="28"/>
           <w:szCs w:val="28"/>
         </w:rPr>
-        <w:t>. [</w:t>
+        <w:t xml:space="preserve">We also analyze 3 evolution pairs of </w:t>
       </w:r>
       <w:r>
         <w:rPr>
@@ -407,63 +828,366 @@
           <w:sz w:val="28"/>
           <w:szCs w:val="28"/>
         </w:rPr>
+        <w:t>Mobile Media</w:t>
+      </w:r>
+      <w:r>
+        <w:rPr>
+          <w:rFonts w:ascii="Times New Roman" w:hAnsi="Times New Roman" w:cs="Times New Roman"/>
+          <w:color w:val="000000"/>
+          <w:sz w:val="28"/>
+          <w:szCs w:val="28"/>
+        </w:rPr>
+        <w:t xml:space="preserve"> [</w:t>
+      </w:r>
+      <w:r>
+        <w:rPr>
+          <w:rFonts w:ascii="Times New Roman" w:hAnsi="Times New Roman" w:cs="Times New Roman"/>
+          <w:color w:val="0000FF"/>
+          <w:sz w:val="28"/>
+          <w:szCs w:val="28"/>
+        </w:rPr>
+        <w:t>2</w:t>
+      </w:r>
+      <w:r>
+        <w:rPr>
+          <w:rFonts w:ascii="Times New Roman" w:hAnsi="Times New Roman" w:cs="Times New Roman"/>
+          <w:color w:val="000000"/>
+          <w:sz w:val="28"/>
+          <w:szCs w:val="28"/>
+        </w:rPr>
+        <w:t>], a product line for applications that manipulates music, video and photo on mobile devices</w:t>
+      </w:r>
+      <w:r>
+        <w:rPr>
+          <w:rFonts w:ascii="Times New Roman" w:hAnsi="Times New Roman" w:cs="Times New Roman"/>
+          <w:color w:val="000000"/>
+          <w:sz w:val="28"/>
+          <w:szCs w:val="28"/>
+        </w:rPr>
+        <w:t>.</w:t>
+      </w:r>
+    </w:p>
+    <w:p>
+      <w:pPr>
+        <w:autoSpaceDE w:val="0"/>
+        <w:autoSpaceDN w:val="0"/>
+        <w:adjustRightInd w:val="0"/>
+        <w:spacing w:after="0" w:line="240" w:lineRule="auto"/>
+        <w:jc w:val="both"/>
+        <w:rPr>
+          <w:rFonts w:ascii="Times New Roman" w:hAnsi="Times New Roman" w:cs="Times New Roman"/>
+          <w:sz w:val="28"/>
+          <w:szCs w:val="28"/>
+        </w:rPr>
+      </w:pPr>
+    </w:p>
+    <w:p>
+      <w:pPr>
+        <w:autoSpaceDE w:val="0"/>
+        <w:autoSpaceDN w:val="0"/>
+        <w:adjustRightInd w:val="0"/>
+        <w:spacing w:after="0" w:line="240" w:lineRule="auto"/>
+        <w:ind w:firstLine="720"/>
+        <w:jc w:val="both"/>
+        <w:rPr>
+          <w:rFonts w:ascii="Times New Roman" w:hAnsi="Times New Roman" w:cs="Times New Roman"/>
+          <w:sz w:val="28"/>
+          <w:szCs w:val="28"/>
+        </w:rPr>
+      </w:pPr>
+      <w:r>
+        <w:rPr>
+          <w:rFonts w:ascii="Times New Roman" w:hAnsi="Times New Roman" w:cs="Times New Roman"/>
+          <w:sz w:val="28"/>
+          <w:szCs w:val="28"/>
+        </w:rPr>
+        <w:t>T</w:t>
+      </w:r>
+      <w:r>
+        <w:rPr>
+          <w:rFonts w:ascii="Times New Roman" w:hAnsi="Times New Roman" w:cs="Times New Roman"/>
+          <w:sz w:val="28"/>
+          <w:szCs w:val="28"/>
+        </w:rPr>
+        <w:t xml:space="preserve">he SPL developers believe these are safe evolution scenarios, and we use our tools to compare their performance and effectiveness for checking SPL </w:t>
+      </w:r>
+      <w:r>
+        <w:rPr>
+          <w:rFonts w:ascii="Times New Roman" w:hAnsi="Times New Roman" w:cs="Times New Roman"/>
+          <w:sz w:val="28"/>
+          <w:szCs w:val="28"/>
+        </w:rPr>
+        <w:t xml:space="preserve">refinement </w:t>
+      </w:r>
+      <w:r>
+        <w:rPr>
+          <w:rFonts w:ascii="Times New Roman" w:hAnsi="Times New Roman" w:cs="Times New Roman"/>
+          <w:sz w:val="28"/>
+          <w:szCs w:val="28"/>
+        </w:rPr>
+        <w:lastRenderedPageBreak/>
+        <w:t xml:space="preserve">and then contrast their outcomes with the results we expect after manually comparing the evolutions. With these results we analyze the precision and recall of our </w:t>
+      </w:r>
+      <w:r>
+        <w:rPr>
+          <w:rFonts w:ascii="Times New Roman" w:hAnsi="Times New Roman" w:cs="Times New Roman"/>
+          <w:sz w:val="28"/>
+          <w:szCs w:val="28"/>
+        </w:rPr>
+        <w:t>techniques</w:t>
+      </w:r>
+      <w:r>
+        <w:rPr>
+          <w:rFonts w:ascii="Times New Roman" w:hAnsi="Times New Roman" w:cs="Times New Roman"/>
+          <w:sz w:val="28"/>
+          <w:szCs w:val="28"/>
+        </w:rPr>
+        <w:t xml:space="preserve">. </w:t>
+      </w:r>
+      <w:r>
+        <w:rPr>
+          <w:rFonts w:ascii="Times New Roman" w:hAnsi="Times New Roman" w:cs="Times New Roman"/>
+          <w:sz w:val="28"/>
+          <w:szCs w:val="28"/>
+        </w:rPr>
+        <w:t>In particular, we want to evaluate if they are able to correctly iden</w:t>
+      </w:r>
+      <w:r>
+        <w:rPr>
+          <w:rFonts w:ascii="Times New Roman" w:hAnsi="Times New Roman" w:cs="Times New Roman"/>
+          <w:sz w:val="28"/>
+          <w:szCs w:val="28"/>
+        </w:rPr>
+        <w:t xml:space="preserve">tify unsafe evolution scenarios and </w:t>
+      </w:r>
+      <w:r>
+        <w:rPr>
+          <w:rFonts w:ascii="Times New Roman" w:hAnsi="Times New Roman" w:cs="Times New Roman"/>
+          <w:sz w:val="28"/>
+          <w:szCs w:val="28"/>
+        </w:rPr>
+        <w:t>afterwards</w:t>
+      </w:r>
+      <w:r>
+        <w:rPr>
+          <w:rFonts w:ascii="Times New Roman" w:hAnsi="Times New Roman" w:cs="Times New Roman"/>
+          <w:sz w:val="28"/>
+          <w:szCs w:val="28"/>
+        </w:rPr>
+        <w:t xml:space="preserve"> </w:t>
+      </w:r>
+      <w:r>
+        <w:rPr>
+          <w:rFonts w:ascii="Times New Roman" w:hAnsi="Times New Roman" w:cs="Times New Roman"/>
+          <w:sz w:val="28"/>
+          <w:szCs w:val="28"/>
+        </w:rPr>
+        <w:t xml:space="preserve">we </w:t>
+      </w:r>
+      <w:r>
+        <w:rPr>
+          <w:rFonts w:ascii="Times New Roman" w:hAnsi="Times New Roman" w:cs="Times New Roman"/>
+          <w:sz w:val="28"/>
+          <w:szCs w:val="28"/>
+        </w:rPr>
+        <w:t xml:space="preserve">statistically compare the performance of our four </w:t>
+      </w:r>
+      <w:r>
+        <w:rPr>
+          <w:rFonts w:ascii="Times New Roman" w:hAnsi="Times New Roman" w:cs="Times New Roman"/>
+          <w:sz w:val="28"/>
+          <w:szCs w:val="28"/>
+        </w:rPr>
+        <w:t>technique</w:t>
+      </w:r>
+      <w:r>
+        <w:rPr>
+          <w:rFonts w:ascii="Times New Roman" w:hAnsi="Times New Roman" w:cs="Times New Roman"/>
+          <w:sz w:val="28"/>
+          <w:szCs w:val="28"/>
+        </w:rPr>
+        <w:t>s</w:t>
+      </w:r>
+      <w:r>
+        <w:rPr>
+          <w:rFonts w:ascii="Times New Roman" w:hAnsi="Times New Roman" w:cs="Times New Roman"/>
+          <w:sz w:val="28"/>
+          <w:szCs w:val="28"/>
+        </w:rPr>
+        <w:t xml:space="preserve"> and analyze if the time spent to check is significantly different between them.</w:t>
+      </w:r>
+    </w:p>
+    <w:p>
+      <w:pPr>
+        <w:autoSpaceDE w:val="0"/>
+        <w:autoSpaceDN w:val="0"/>
+        <w:adjustRightInd w:val="0"/>
+        <w:spacing w:after="0" w:line="240" w:lineRule="auto"/>
+        <w:jc w:val="both"/>
+        <w:rPr>
+          <w:rFonts w:ascii="Times New Roman" w:hAnsi="Times New Roman" w:cs="Times New Roman"/>
+          <w:color w:val="000000"/>
+          <w:sz w:val="28"/>
+          <w:szCs w:val="28"/>
+        </w:rPr>
+      </w:pPr>
+      <w:r>
+        <w:rPr>
+          <w:rFonts w:ascii="Times New Roman" w:hAnsi="Times New Roman" w:cs="Times New Roman"/>
+          <w:color w:val="000000"/>
+          <w:sz w:val="28"/>
+          <w:szCs w:val="28"/>
+        </w:rPr>
+        <w:br w:type="page"/>
+      </w:r>
+    </w:p>
+    <w:p>
+      <w:pPr>
+        <w:autoSpaceDE w:val="0"/>
+        <w:autoSpaceDN w:val="0"/>
+        <w:adjustRightInd w:val="0"/>
+        <w:spacing w:after="0" w:line="240" w:lineRule="auto"/>
+        <w:jc w:val="both"/>
+        <w:rPr>
+          <w:rFonts w:ascii="Times New Roman" w:hAnsi="Times New Roman" w:cs="Times New Roman"/>
+          <w:b/>
+          <w:sz w:val="28"/>
+          <w:szCs w:val="28"/>
+        </w:rPr>
+      </w:pPr>
+      <w:r>
+        <w:rPr>
+          <w:rFonts w:ascii="Times New Roman" w:hAnsi="Times New Roman" w:cs="Times New Roman"/>
+          <w:b/>
+          <w:sz w:val="28"/>
+          <w:szCs w:val="28"/>
+        </w:rPr>
+        <w:lastRenderedPageBreak/>
+        <w:t>REFERENCES</w:t>
+      </w:r>
+    </w:p>
+    <w:p>
+      <w:pPr>
+        <w:autoSpaceDE w:val="0"/>
+        <w:autoSpaceDN w:val="0"/>
+        <w:adjustRightInd w:val="0"/>
+        <w:spacing w:after="0" w:line="240" w:lineRule="auto"/>
+        <w:jc w:val="both"/>
+        <w:rPr>
+          <w:rFonts w:ascii="Times New Roman" w:hAnsi="Times New Roman" w:cs="Times New Roman"/>
+          <w:sz w:val="28"/>
+          <w:szCs w:val="28"/>
+        </w:rPr>
+      </w:pPr>
+    </w:p>
+    <w:p>
+      <w:pPr>
+        <w:autoSpaceDE w:val="0"/>
+        <w:autoSpaceDN w:val="0"/>
+        <w:adjustRightInd w:val="0"/>
+        <w:spacing w:after="0" w:line="240" w:lineRule="auto"/>
+        <w:jc w:val="both"/>
+        <w:rPr>
+          <w:rFonts w:ascii="Times New Roman" w:hAnsi="Times New Roman" w:cs="Times New Roman"/>
+          <w:sz w:val="28"/>
+          <w:szCs w:val="28"/>
+        </w:rPr>
+      </w:pPr>
+      <w:r>
+        <w:rPr>
+          <w:rFonts w:ascii="Times New Roman" w:hAnsi="Times New Roman" w:cs="Times New Roman"/>
+          <w:sz w:val="28"/>
+          <w:szCs w:val="28"/>
+        </w:rPr>
+        <w:t>[</w:t>
+      </w:r>
+      <w:r>
+        <w:rPr>
+          <w:rFonts w:ascii="Times New Roman" w:hAnsi="Times New Roman" w:cs="Times New Roman"/>
+          <w:sz w:val="28"/>
+          <w:szCs w:val="28"/>
+        </w:rPr>
         <w:t>1</w:t>
       </w:r>
       <w:r>
         <w:rPr>
           <w:rFonts w:ascii="Times New Roman" w:hAnsi="Times New Roman" w:cs="Times New Roman"/>
-          <w:color w:val="000000"/>
-          <w:sz w:val="28"/>
-          <w:szCs w:val="28"/>
-        </w:rPr>
-        <w:t>]</w:t>
-      </w:r>
-      <w:r>
-        <w:rPr>
-          <w:rFonts w:ascii="Times New Roman" w:hAnsi="Times New Roman" w:cs="Times New Roman"/>
-          <w:color w:val="000000"/>
+          <w:sz w:val="28"/>
+          <w:szCs w:val="28"/>
+        </w:rPr>
+        <w:t xml:space="preserve">] </w:t>
+      </w:r>
+      <w:proofErr w:type="spellStart"/>
+      <w:r>
+        <w:rPr>
+          <w:rFonts w:ascii="Times New Roman" w:hAnsi="Times New Roman" w:cs="Times New Roman"/>
+          <w:sz w:val="28"/>
+          <w:szCs w:val="28"/>
+        </w:rPr>
+        <w:t>Felype</w:t>
+      </w:r>
+      <w:proofErr w:type="spellEnd"/>
+      <w:r>
+        <w:rPr>
+          <w:rFonts w:ascii="Times New Roman" w:hAnsi="Times New Roman" w:cs="Times New Roman"/>
+          <w:sz w:val="28"/>
+          <w:szCs w:val="28"/>
+        </w:rPr>
+        <w:t xml:space="preserve"> Ferreira, </w:t>
+      </w:r>
+      <w:proofErr w:type="spellStart"/>
+      <w:r>
+        <w:rPr>
+          <w:rFonts w:ascii="Times New Roman" w:hAnsi="Times New Roman" w:cs="Times New Roman"/>
+          <w:sz w:val="28"/>
+          <w:szCs w:val="28"/>
+        </w:rPr>
+        <w:t>Lais</w:t>
+      </w:r>
+      <w:proofErr w:type="spellEnd"/>
+      <w:r>
+        <w:rPr>
+          <w:rFonts w:ascii="Times New Roman" w:hAnsi="Times New Roman" w:cs="Times New Roman"/>
           <w:sz w:val="28"/>
           <w:szCs w:val="28"/>
         </w:rPr>
         <w:t xml:space="preserve"> </w:t>
       </w:r>
-    </w:p>
-    <w:p>
-      <w:pPr>
-        <w:autoSpaceDE w:val="0"/>
-        <w:autoSpaceDN w:val="0"/>
-        <w:adjustRightInd w:val="0"/>
-        <w:spacing w:after="0" w:line="240" w:lineRule="auto"/>
-        <w:ind w:firstLine="720"/>
-        <w:jc w:val="both"/>
-        <w:rPr>
-          <w:rFonts w:ascii="Times New Roman" w:hAnsi="Times New Roman" w:cs="Times New Roman"/>
-          <w:sz w:val="28"/>
-          <w:szCs w:val="28"/>
-        </w:rPr>
-      </w:pPr>
-    </w:p>
-    <w:p>
-      <w:pPr>
-        <w:autoSpaceDE w:val="0"/>
-        <w:autoSpaceDN w:val="0"/>
-        <w:adjustRightInd w:val="0"/>
-        <w:spacing w:after="0" w:line="240" w:lineRule="auto"/>
-        <w:ind w:firstLine="720"/>
-        <w:jc w:val="both"/>
-        <w:rPr>
-          <w:rFonts w:ascii="Times New Roman" w:hAnsi="Times New Roman" w:cs="Times New Roman"/>
-          <w:sz w:val="28"/>
-          <w:szCs w:val="28"/>
-        </w:rPr>
-      </w:pPr>
-      <w:r>
-        <w:rPr>
-          <w:rFonts w:ascii="Times New Roman" w:hAnsi="Times New Roman" w:cs="Times New Roman"/>
-          <w:sz w:val="28"/>
-          <w:szCs w:val="28"/>
-        </w:rPr>
-        <w:t>As TaRGeT SPL was initially created as a single product, we had to find out the range of commits where we genuinely had a family of software-intensive systems.</w:t>
+      <w:proofErr w:type="spellStart"/>
+      <w:r>
+        <w:rPr>
+          <w:rFonts w:ascii="Times New Roman" w:hAnsi="Times New Roman" w:cs="Times New Roman"/>
+          <w:sz w:val="28"/>
+          <w:szCs w:val="28"/>
+        </w:rPr>
+        <w:t>Neves</w:t>
+      </w:r>
+      <w:proofErr w:type="spellEnd"/>
+      <w:r>
+        <w:rPr>
+          <w:rFonts w:ascii="Times New Roman" w:hAnsi="Times New Roman" w:cs="Times New Roman"/>
+          <w:sz w:val="28"/>
+          <w:szCs w:val="28"/>
+        </w:rPr>
+        <w:t xml:space="preserve">, Michelle Silva, and Paulo </w:t>
+      </w:r>
+      <w:proofErr w:type="spellStart"/>
+      <w:r>
+        <w:rPr>
+          <w:rFonts w:ascii="Times New Roman" w:hAnsi="Times New Roman" w:cs="Times New Roman"/>
+          <w:sz w:val="28"/>
+          <w:szCs w:val="28"/>
+        </w:rPr>
+        <w:t>Borba</w:t>
+      </w:r>
+      <w:proofErr w:type="spellEnd"/>
+      <w:r>
+        <w:rPr>
+          <w:rFonts w:ascii="Times New Roman" w:hAnsi="Times New Roman" w:cs="Times New Roman"/>
+          <w:sz w:val="28"/>
+          <w:szCs w:val="28"/>
+        </w:rPr>
+        <w:t>. Target: a</w:t>
       </w:r>
       <w:r>
         <w:rPr>
@@ -479,387 +1203,8 @@
           <w:sz w:val="28"/>
           <w:szCs w:val="28"/>
         </w:rPr>
-        <w:t>Being more specific, we had to discover the first commit on the SVN history where we do not only have source code, but also mandatory artifacts of Software Product Line as Feature Model, Configuration Knowledge and Component Model.</w:t>
-      </w:r>
-    </w:p>
-    <w:p>
-      <w:pPr>
-        <w:autoSpaceDE w:val="0"/>
-        <w:autoSpaceDN w:val="0"/>
-        <w:adjustRightInd w:val="0"/>
-        <w:spacing w:after="0" w:line="240" w:lineRule="auto"/>
-        <w:ind w:firstLine="720"/>
-        <w:jc w:val="both"/>
-        <w:rPr>
-          <w:rFonts w:ascii="Times New Roman" w:hAnsi="Times New Roman" w:cs="Times New Roman"/>
-          <w:sz w:val="28"/>
-          <w:szCs w:val="28"/>
-        </w:rPr>
-      </w:pPr>
-    </w:p>
-    <w:p>
-      <w:pPr>
-        <w:autoSpaceDE w:val="0"/>
-        <w:autoSpaceDN w:val="0"/>
-        <w:adjustRightInd w:val="0"/>
-        <w:spacing w:after="0" w:line="240" w:lineRule="auto"/>
-        <w:jc w:val="both"/>
-        <w:rPr>
-          <w:rFonts w:ascii="Times New Roman" w:hAnsi="Times New Roman" w:cs="Times New Roman"/>
-          <w:sz w:val="28"/>
-          <w:szCs w:val="28"/>
-        </w:rPr>
-      </w:pPr>
-    </w:p>
-    <w:p>
-      <w:pPr>
-        <w:autoSpaceDE w:val="0"/>
-        <w:autoSpaceDN w:val="0"/>
-        <w:adjustRightInd w:val="0"/>
-        <w:spacing w:after="0" w:line="240" w:lineRule="auto"/>
-        <w:jc w:val="both"/>
-        <w:rPr>
-          <w:rFonts w:ascii="Times New Roman" w:hAnsi="Times New Roman" w:cs="Times New Roman"/>
-          <w:sz w:val="28"/>
-          <w:szCs w:val="28"/>
-        </w:rPr>
-      </w:pPr>
-      <w:r>
-        <w:rPr>
-          <w:rFonts w:ascii="Times New Roman" w:hAnsi="Times New Roman" w:cs="Times New Roman"/>
-          <w:sz w:val="28"/>
-          <w:szCs w:val="28"/>
-        </w:rPr>
-        <w:t>We implemented a python script to walk through SVN commits and check which point the project had already SPL artifacts associated with the code.</w:t>
-      </w:r>
-    </w:p>
-    <w:p>
-      <w:pPr>
-        <w:autoSpaceDE w:val="0"/>
-        <w:autoSpaceDN w:val="0"/>
-        <w:adjustRightInd w:val="0"/>
-        <w:spacing w:after="0" w:line="240" w:lineRule="auto"/>
-        <w:jc w:val="both"/>
-        <w:rPr>
-          <w:rFonts w:ascii="Times New Roman" w:hAnsi="Times New Roman" w:cs="Times New Roman"/>
-          <w:sz w:val="28"/>
-          <w:szCs w:val="28"/>
-        </w:rPr>
-      </w:pPr>
-    </w:p>
-    <w:p>
-      <w:pPr>
-        <w:autoSpaceDE w:val="0"/>
-        <w:autoSpaceDN w:val="0"/>
-        <w:adjustRightInd w:val="0"/>
-        <w:spacing w:after="0" w:line="240" w:lineRule="auto"/>
-        <w:jc w:val="both"/>
-        <w:rPr>
-          <w:rFonts w:ascii="Times New Roman" w:hAnsi="Times New Roman" w:cs="Times New Roman"/>
-          <w:sz w:val="28"/>
-          <w:szCs w:val="28"/>
-        </w:rPr>
-      </w:pPr>
-      <w:r>
-        <w:rPr>
-          <w:rFonts w:ascii="Times New Roman" w:hAnsi="Times New Roman" w:cs="Times New Roman"/>
-          <w:sz w:val="28"/>
-          <w:szCs w:val="28"/>
-        </w:rPr>
-        <w:lastRenderedPageBreak/>
-        <w:t>We implemented a python script to walk through SVN commits and check which point the project had already an SPL Architecture (i.e. a set of software-intensive systems that share a common, managed set of features developed from a common set of core assets in a prescribed way</w:t>
-      </w:r>
-      <w:r>
-        <w:rPr>
-          <w:rFonts w:ascii="Times New Roman" w:hAnsi="Times New Roman" w:cs="Times New Roman"/>
-          <w:sz w:val="28"/>
-          <w:szCs w:val="28"/>
-        </w:rPr>
-        <w:t xml:space="preserve"> [</w:t>
-      </w:r>
-      <w:r>
-        <w:rPr>
-          <w:rFonts w:ascii="Times New Roman" w:hAnsi="Times New Roman" w:cs="Times New Roman"/>
-          <w:sz w:val="28"/>
-          <w:szCs w:val="28"/>
-        </w:rPr>
-        <w:t>5</w:t>
-      </w:r>
-      <w:bookmarkStart w:id="0" w:name="_GoBack"/>
-      <w:bookmarkEnd w:id="0"/>
-      <w:r>
-        <w:rPr>
-          <w:rFonts w:ascii="Times New Roman" w:hAnsi="Times New Roman" w:cs="Times New Roman"/>
-          <w:sz w:val="28"/>
-          <w:szCs w:val="28"/>
-        </w:rPr>
-        <w:t>]</w:t>
-      </w:r>
-      <w:r>
-        <w:rPr>
-          <w:rFonts w:ascii="Times New Roman" w:hAnsi="Times New Roman" w:cs="Times New Roman"/>
-          <w:sz w:val="28"/>
-          <w:szCs w:val="28"/>
-        </w:rPr>
-        <w:t>).</w:t>
-      </w:r>
-    </w:p>
-    <w:p>
-      <w:pPr>
-        <w:autoSpaceDE w:val="0"/>
-        <w:autoSpaceDN w:val="0"/>
-        <w:adjustRightInd w:val="0"/>
-        <w:spacing w:after="0" w:line="240" w:lineRule="auto"/>
-        <w:jc w:val="both"/>
-        <w:rPr>
-          <w:rFonts w:ascii="Times New Roman" w:hAnsi="Times New Roman" w:cs="Times New Roman"/>
-          <w:sz w:val="28"/>
-          <w:szCs w:val="28"/>
-        </w:rPr>
-      </w:pPr>
-    </w:p>
-    <w:p>
-      <w:pPr>
-        <w:autoSpaceDE w:val="0"/>
-        <w:autoSpaceDN w:val="0"/>
-        <w:adjustRightInd w:val="0"/>
-        <w:spacing w:after="0" w:line="240" w:lineRule="auto"/>
-        <w:jc w:val="both"/>
-        <w:rPr>
-          <w:rFonts w:ascii="Times New Roman" w:hAnsi="Times New Roman" w:cs="Times New Roman"/>
-          <w:sz w:val="28"/>
-          <w:szCs w:val="28"/>
-        </w:rPr>
-      </w:pPr>
-    </w:p>
-    <w:p>
-      <w:pPr>
-        <w:autoSpaceDE w:val="0"/>
-        <w:autoSpaceDN w:val="0"/>
-        <w:adjustRightInd w:val="0"/>
-        <w:spacing w:after="0" w:line="240" w:lineRule="auto"/>
-        <w:jc w:val="both"/>
-        <w:rPr>
-          <w:rFonts w:ascii="Times New Roman" w:hAnsi="Times New Roman" w:cs="Times New Roman"/>
-          <w:sz w:val="28"/>
-          <w:szCs w:val="28"/>
-        </w:rPr>
-      </w:pPr>
-      <w:r>
-        <w:rPr>
-          <w:rFonts w:ascii="Times New Roman" w:hAnsi="Times New Roman" w:cs="Times New Roman"/>
-          <w:sz w:val="28"/>
-          <w:szCs w:val="28"/>
-        </w:rPr>
-        <w:t>After that, we randomly select pairs of commits to be evaluated.</w:t>
-      </w:r>
-    </w:p>
-    <w:p>
-      <w:pPr>
-        <w:autoSpaceDE w:val="0"/>
-        <w:autoSpaceDN w:val="0"/>
-        <w:adjustRightInd w:val="0"/>
-        <w:spacing w:after="0" w:line="240" w:lineRule="auto"/>
-        <w:jc w:val="both"/>
-        <w:rPr>
-          <w:rFonts w:ascii="Times New Roman" w:hAnsi="Times New Roman" w:cs="Times New Roman"/>
-          <w:sz w:val="28"/>
-          <w:szCs w:val="28"/>
-        </w:rPr>
-      </w:pPr>
-    </w:p>
-    <w:p>
-      <w:pPr>
-        <w:autoSpaceDE w:val="0"/>
-        <w:autoSpaceDN w:val="0"/>
-        <w:adjustRightInd w:val="0"/>
-        <w:spacing w:after="0" w:line="240" w:lineRule="auto"/>
-        <w:jc w:val="both"/>
-        <w:rPr>
-          <w:rFonts w:ascii="Times New Roman" w:hAnsi="Times New Roman" w:cs="Times New Roman"/>
-          <w:sz w:val="28"/>
-          <w:szCs w:val="28"/>
-        </w:rPr>
-      </w:pPr>
-      <w:r>
-        <w:rPr>
-          <w:rFonts w:ascii="Times New Roman" w:hAnsi="Times New Roman" w:cs="Times New Roman"/>
-          <w:sz w:val="28"/>
-          <w:szCs w:val="28"/>
-        </w:rPr>
-        <w:t>The python script selects one revision not used before and creates the first branch.</w:t>
-      </w:r>
-    </w:p>
-    <w:p>
-      <w:pPr>
-        <w:autoSpaceDE w:val="0"/>
-        <w:autoSpaceDN w:val="0"/>
-        <w:adjustRightInd w:val="0"/>
-        <w:spacing w:after="0" w:line="240" w:lineRule="auto"/>
-        <w:jc w:val="both"/>
-        <w:rPr>
-          <w:rFonts w:ascii="Times New Roman" w:hAnsi="Times New Roman" w:cs="Times New Roman"/>
-          <w:sz w:val="28"/>
-          <w:szCs w:val="28"/>
-        </w:rPr>
-      </w:pPr>
-      <w:r>
-        <w:rPr>
-          <w:rFonts w:ascii="Times New Roman" w:hAnsi="Times New Roman" w:cs="Times New Roman"/>
-          <w:sz w:val="28"/>
-          <w:szCs w:val="28"/>
-        </w:rPr>
-        <w:t>In the second step, the script selects one more revision 3 commits above to compound the evolution pair.</w:t>
-      </w:r>
-    </w:p>
-    <w:p>
-      <w:pPr>
-        <w:autoSpaceDE w:val="0"/>
-        <w:autoSpaceDN w:val="0"/>
-        <w:adjustRightInd w:val="0"/>
-        <w:spacing w:after="0" w:line="240" w:lineRule="auto"/>
-        <w:jc w:val="both"/>
-        <w:rPr>
-          <w:rFonts w:ascii="Times New Roman" w:hAnsi="Times New Roman" w:cs="Times New Roman"/>
-          <w:sz w:val="28"/>
-          <w:szCs w:val="28"/>
-        </w:rPr>
-      </w:pPr>
-    </w:p>
-    <w:p>
-      <w:pPr>
-        <w:autoSpaceDE w:val="0"/>
-        <w:autoSpaceDN w:val="0"/>
-        <w:adjustRightInd w:val="0"/>
-        <w:spacing w:after="0" w:line="240" w:lineRule="auto"/>
-        <w:jc w:val="both"/>
-        <w:rPr>
-          <w:rFonts w:ascii="Times New Roman" w:hAnsi="Times New Roman" w:cs="Times New Roman"/>
-          <w:sz w:val="28"/>
-          <w:szCs w:val="28"/>
-        </w:rPr>
-      </w:pPr>
-      <w:r>
-        <w:rPr>
-          <w:rFonts w:ascii="Times New Roman" w:hAnsi="Times New Roman" w:cs="Times New Roman"/>
-          <w:sz w:val="28"/>
-          <w:szCs w:val="28"/>
-        </w:rPr>
-        <w:t>Automatically run our tool set for checking this evolution pair.</w:t>
-      </w:r>
-    </w:p>
-    <w:p>
-      <w:pPr>
-        <w:autoSpaceDE w:val="0"/>
-        <w:autoSpaceDN w:val="0"/>
-        <w:adjustRightInd w:val="0"/>
-        <w:spacing w:after="0" w:line="240" w:lineRule="auto"/>
-        <w:jc w:val="both"/>
-        <w:rPr>
-          <w:rFonts w:ascii="Times New Roman" w:hAnsi="Times New Roman" w:cs="Times New Roman"/>
-          <w:sz w:val="28"/>
-          <w:szCs w:val="28"/>
-        </w:rPr>
-      </w:pPr>
-    </w:p>
-    <w:p>
-      <w:pPr>
-        <w:autoSpaceDE w:val="0"/>
-        <w:autoSpaceDN w:val="0"/>
-        <w:adjustRightInd w:val="0"/>
-        <w:spacing w:after="0" w:line="240" w:lineRule="auto"/>
-        <w:jc w:val="both"/>
-        <w:rPr>
-          <w:rFonts w:ascii="Times New Roman" w:hAnsi="Times New Roman" w:cs="Times New Roman"/>
-          <w:sz w:val="28"/>
-          <w:szCs w:val="28"/>
-        </w:rPr>
-      </w:pPr>
-    </w:p>
-    <w:p>
-      <w:pPr>
-        <w:autoSpaceDE w:val="0"/>
-        <w:autoSpaceDN w:val="0"/>
-        <w:adjustRightInd w:val="0"/>
-        <w:spacing w:after="0" w:line="240" w:lineRule="auto"/>
-        <w:jc w:val="both"/>
-        <w:rPr>
-          <w:rFonts w:ascii="Times New Roman" w:hAnsi="Times New Roman" w:cs="Times New Roman"/>
-          <w:sz w:val="28"/>
-          <w:szCs w:val="28"/>
-        </w:rPr>
-      </w:pPr>
-      <w:r>
-        <w:rPr>
-          <w:rFonts w:ascii="Times New Roman" w:hAnsi="Times New Roman" w:cs="Times New Roman"/>
-          <w:sz w:val="28"/>
-          <w:szCs w:val="28"/>
-        </w:rPr>
-        <w:t>We analyze these evolutions and identify which of them are refinements or not, considering changes in FM, CK and source code, based on developers’ notes in the SVN commits and using the product line refinement notion [</w:t>
-      </w:r>
-      <w:r>
-        <w:rPr>
-          <w:rFonts w:ascii="Times New Roman" w:hAnsi="Times New Roman" w:cs="Times New Roman"/>
-          <w:sz w:val="28"/>
-          <w:szCs w:val="28"/>
-        </w:rPr>
-        <w:t>3</w:t>
-      </w:r>
-      <w:r>
-        <w:rPr>
-          <w:rFonts w:ascii="Times New Roman" w:hAnsi="Times New Roman" w:cs="Times New Roman"/>
-          <w:sz w:val="28"/>
-          <w:szCs w:val="28"/>
-        </w:rPr>
-        <w:t>]</w:t>
-      </w:r>
-      <w:r>
-        <w:rPr>
-          <w:rFonts w:ascii="Times New Roman" w:hAnsi="Times New Roman" w:cs="Times New Roman"/>
-          <w:sz w:val="28"/>
-          <w:szCs w:val="28"/>
-        </w:rPr>
-        <w:t>[4]</w:t>
-      </w:r>
-      <w:r>
-        <w:rPr>
-          <w:rFonts w:ascii="Times New Roman" w:hAnsi="Times New Roman" w:cs="Times New Roman"/>
-          <w:sz w:val="28"/>
-          <w:szCs w:val="28"/>
-        </w:rPr>
-        <w:t>.</w:t>
-      </w:r>
-    </w:p>
-    <w:p>
-      <w:pPr>
-        <w:autoSpaceDE w:val="0"/>
-        <w:autoSpaceDN w:val="0"/>
-        <w:adjustRightInd w:val="0"/>
-        <w:spacing w:after="0" w:line="240" w:lineRule="auto"/>
-        <w:ind w:firstLine="720"/>
-        <w:jc w:val="both"/>
-        <w:rPr>
-          <w:rFonts w:ascii="Times New Roman" w:hAnsi="Times New Roman" w:cs="Times New Roman"/>
-          <w:sz w:val="28"/>
-          <w:szCs w:val="28"/>
-        </w:rPr>
-      </w:pPr>
-    </w:p>
-    <w:p>
-      <w:pPr>
-        <w:autoSpaceDE w:val="0"/>
-        <w:autoSpaceDN w:val="0"/>
-        <w:adjustRightInd w:val="0"/>
-        <w:spacing w:after="0" w:line="240" w:lineRule="auto"/>
-        <w:ind w:firstLine="720"/>
-        <w:jc w:val="both"/>
-        <w:rPr>
-          <w:rFonts w:ascii="Times New Roman" w:hAnsi="Times New Roman" w:cs="Times New Roman"/>
-          <w:color w:val="000000"/>
-          <w:sz w:val="28"/>
-          <w:szCs w:val="28"/>
-        </w:rPr>
-      </w:pPr>
+        <w:t>model based product line testing tool. In Tools Session at Brazilian Symposium</w:t>
+      </w:r>
       <w:r>
         <w:rPr>
           <w:rFonts w:ascii="Times New Roman" w:hAnsi="Times New Roman" w:cs="Times New Roman"/>
@@ -871,392 +1216,116 @@
       <w:r>
         <w:rPr>
           <w:rFonts w:ascii="Times New Roman" w:hAnsi="Times New Roman" w:cs="Times New Roman"/>
-          <w:color w:val="000000"/>
-          <w:sz w:val="28"/>
-          <w:szCs w:val="28"/>
-        </w:rPr>
-        <w:t xml:space="preserve">We also analyze 3 evolution pairs of </w:t>
-      </w:r>
-      <w:r>
-        <w:rPr>
-          <w:rFonts w:ascii="Times New Roman" w:hAnsi="Times New Roman" w:cs="Times New Roman"/>
-          <w:color w:val="000000"/>
-          <w:sz w:val="28"/>
-          <w:szCs w:val="28"/>
-        </w:rPr>
-        <w:t>Mobile Media</w:t>
-      </w:r>
-      <w:r>
-        <w:rPr>
-          <w:rFonts w:ascii="Times New Roman" w:hAnsi="Times New Roman" w:cs="Times New Roman"/>
-          <w:color w:val="000000"/>
-          <w:sz w:val="28"/>
-          <w:szCs w:val="28"/>
-        </w:rPr>
-        <w:t xml:space="preserve"> [</w:t>
-      </w:r>
-      <w:r>
-        <w:rPr>
-          <w:rFonts w:ascii="Times New Roman" w:hAnsi="Times New Roman" w:cs="Times New Roman"/>
-          <w:color w:val="0000FF"/>
-          <w:sz w:val="28"/>
-          <w:szCs w:val="28"/>
-        </w:rPr>
-        <w:t>2</w:t>
-      </w:r>
-      <w:r>
-        <w:rPr>
-          <w:rFonts w:ascii="Times New Roman" w:hAnsi="Times New Roman" w:cs="Times New Roman"/>
-          <w:color w:val="000000"/>
-          <w:sz w:val="28"/>
-          <w:szCs w:val="28"/>
-        </w:rPr>
-        <w:t>], a product line for applications that manipulates music, video and photo on mobile devices</w:t>
-      </w:r>
-      <w:r>
-        <w:rPr>
-          <w:rFonts w:ascii="Times New Roman" w:hAnsi="Times New Roman" w:cs="Times New Roman"/>
-          <w:color w:val="000000"/>
-          <w:sz w:val="28"/>
-          <w:szCs w:val="28"/>
-        </w:rPr>
-        <w:t>.</w:t>
-      </w:r>
-    </w:p>
-    <w:p>
-      <w:pPr>
-        <w:autoSpaceDE w:val="0"/>
-        <w:autoSpaceDN w:val="0"/>
-        <w:adjustRightInd w:val="0"/>
-        <w:spacing w:after="0" w:line="240" w:lineRule="auto"/>
-        <w:jc w:val="both"/>
-        <w:rPr>
-          <w:rFonts w:ascii="Times New Roman" w:hAnsi="Times New Roman" w:cs="Times New Roman"/>
-          <w:sz w:val="28"/>
-          <w:szCs w:val="28"/>
-        </w:rPr>
-      </w:pPr>
-    </w:p>
-    <w:p>
-      <w:pPr>
-        <w:autoSpaceDE w:val="0"/>
-        <w:autoSpaceDN w:val="0"/>
-        <w:adjustRightInd w:val="0"/>
-        <w:spacing w:after="0" w:line="240" w:lineRule="auto"/>
-        <w:ind w:firstLine="720"/>
-        <w:jc w:val="both"/>
-        <w:rPr>
-          <w:rFonts w:ascii="Times New Roman" w:hAnsi="Times New Roman" w:cs="Times New Roman"/>
-          <w:sz w:val="28"/>
-          <w:szCs w:val="28"/>
-        </w:rPr>
-      </w:pPr>
-      <w:r>
-        <w:rPr>
-          <w:rFonts w:ascii="Times New Roman" w:hAnsi="Times New Roman" w:cs="Times New Roman"/>
-          <w:sz w:val="28"/>
-          <w:szCs w:val="28"/>
-        </w:rPr>
-        <w:t>T</w:t>
-      </w:r>
-      <w:r>
-        <w:rPr>
-          <w:rFonts w:ascii="Times New Roman" w:hAnsi="Times New Roman" w:cs="Times New Roman"/>
-          <w:sz w:val="28"/>
-          <w:szCs w:val="28"/>
-        </w:rPr>
-        <w:t>he SPL developers believe these are safe evolution scenarios, and we use our tools to compare the four tools with respect to their performance and effectiveness for checking SPL refinement. In particular, we want to evaluate if they are able to correctly identify unsafe evolution scenarios.</w:t>
-      </w:r>
-    </w:p>
-    <w:p>
-      <w:pPr>
-        <w:autoSpaceDE w:val="0"/>
-        <w:autoSpaceDN w:val="0"/>
-        <w:adjustRightInd w:val="0"/>
-        <w:spacing w:after="0" w:line="240" w:lineRule="auto"/>
-        <w:jc w:val="both"/>
-        <w:rPr>
-          <w:rFonts w:ascii="Times New Roman" w:hAnsi="Times New Roman" w:cs="Times New Roman"/>
-          <w:sz w:val="28"/>
-          <w:szCs w:val="28"/>
-        </w:rPr>
-      </w:pPr>
-    </w:p>
-    <w:p>
-      <w:pPr>
-        <w:autoSpaceDE w:val="0"/>
-        <w:autoSpaceDN w:val="0"/>
-        <w:adjustRightInd w:val="0"/>
-        <w:spacing w:after="0" w:line="240" w:lineRule="auto"/>
-        <w:ind w:firstLine="720"/>
-        <w:jc w:val="both"/>
-        <w:rPr>
-          <w:rFonts w:ascii="Times New Roman" w:hAnsi="Times New Roman" w:cs="Times New Roman"/>
-          <w:sz w:val="28"/>
-          <w:szCs w:val="28"/>
-        </w:rPr>
-      </w:pPr>
-      <w:r>
-        <w:rPr>
-          <w:rFonts w:ascii="Times New Roman" w:hAnsi="Times New Roman" w:cs="Times New Roman"/>
-          <w:strike/>
-          <w:sz w:val="28"/>
-          <w:szCs w:val="28"/>
-        </w:rPr>
-        <w:t>We use our tools to check performance and effectiveness,</w:t>
-      </w:r>
-      <w:r>
-        <w:rPr>
-          <w:rFonts w:ascii="Times New Roman" w:hAnsi="Times New Roman" w:cs="Times New Roman"/>
-          <w:sz w:val="28"/>
-          <w:szCs w:val="28"/>
-        </w:rPr>
-        <w:t xml:space="preserve"> and then contrast their outcomes with the results we expect after manually comparing the evolutions. With these results we analyze the precision and recall of our </w:t>
-      </w:r>
-      <w:r>
-        <w:rPr>
-          <w:rFonts w:ascii="Times New Roman" w:hAnsi="Times New Roman" w:cs="Times New Roman"/>
-          <w:sz w:val="28"/>
-          <w:szCs w:val="28"/>
-        </w:rPr>
-        <w:t>techniques</w:t>
-      </w:r>
-      <w:r>
-        <w:rPr>
-          <w:rFonts w:ascii="Times New Roman" w:hAnsi="Times New Roman" w:cs="Times New Roman"/>
-          <w:sz w:val="28"/>
-          <w:szCs w:val="28"/>
-        </w:rPr>
-        <w:t xml:space="preserve">. </w:t>
-      </w:r>
-    </w:p>
-    <w:p>
-      <w:pPr>
-        <w:autoSpaceDE w:val="0"/>
-        <w:autoSpaceDN w:val="0"/>
-        <w:adjustRightInd w:val="0"/>
-        <w:spacing w:after="0" w:line="240" w:lineRule="auto"/>
-        <w:ind w:firstLine="720"/>
-        <w:jc w:val="both"/>
-        <w:rPr>
-          <w:rFonts w:ascii="Times New Roman" w:hAnsi="Times New Roman" w:cs="Times New Roman"/>
-          <w:sz w:val="28"/>
-          <w:szCs w:val="28"/>
-        </w:rPr>
-      </w:pPr>
-    </w:p>
-    <w:p>
-      <w:pPr>
-        <w:autoSpaceDE w:val="0"/>
-        <w:autoSpaceDN w:val="0"/>
-        <w:adjustRightInd w:val="0"/>
-        <w:spacing w:after="0" w:line="240" w:lineRule="auto"/>
-        <w:ind w:firstLine="720"/>
-        <w:jc w:val="both"/>
-        <w:rPr>
-          <w:rFonts w:ascii="Times New Roman" w:hAnsi="Times New Roman" w:cs="Times New Roman"/>
-          <w:sz w:val="28"/>
-          <w:szCs w:val="28"/>
-        </w:rPr>
-      </w:pPr>
-      <w:r>
-        <w:rPr>
-          <w:rFonts w:ascii="Times New Roman" w:hAnsi="Times New Roman" w:cs="Times New Roman"/>
-          <w:sz w:val="28"/>
-          <w:szCs w:val="28"/>
-        </w:rPr>
-        <w:t xml:space="preserve">We also statistically compare the performance of our four </w:t>
-      </w:r>
-      <w:r>
-        <w:rPr>
-          <w:rFonts w:ascii="Times New Roman" w:hAnsi="Times New Roman" w:cs="Times New Roman"/>
-          <w:sz w:val="28"/>
-          <w:szCs w:val="28"/>
-        </w:rPr>
-        <w:t>technique</w:t>
-      </w:r>
-      <w:r>
-        <w:rPr>
-          <w:rFonts w:ascii="Times New Roman" w:hAnsi="Times New Roman" w:cs="Times New Roman"/>
-          <w:sz w:val="28"/>
-          <w:szCs w:val="28"/>
-        </w:rPr>
-        <w:t>s</w:t>
-      </w:r>
-      <w:r>
-        <w:rPr>
-          <w:rFonts w:ascii="Times New Roman" w:hAnsi="Times New Roman" w:cs="Times New Roman"/>
-          <w:sz w:val="28"/>
-          <w:szCs w:val="28"/>
-        </w:rPr>
-        <w:t xml:space="preserve"> and we analyze if the time spent to check is significantly different between them.</w:t>
-      </w:r>
-    </w:p>
-    <w:p>
-      <w:pPr>
-        <w:autoSpaceDE w:val="0"/>
-        <w:autoSpaceDN w:val="0"/>
-        <w:adjustRightInd w:val="0"/>
-        <w:spacing w:after="0" w:line="240" w:lineRule="auto"/>
-        <w:jc w:val="both"/>
-        <w:rPr>
-          <w:rFonts w:ascii="Times New Roman" w:hAnsi="Times New Roman" w:cs="Times New Roman"/>
-          <w:color w:val="000000"/>
-          <w:sz w:val="28"/>
-          <w:szCs w:val="28"/>
-        </w:rPr>
-      </w:pPr>
-    </w:p>
-    <w:p>
-      <w:pPr>
-        <w:autoSpaceDE w:val="0"/>
-        <w:autoSpaceDN w:val="0"/>
-        <w:adjustRightInd w:val="0"/>
-        <w:spacing w:after="0" w:line="240" w:lineRule="auto"/>
-        <w:jc w:val="both"/>
-        <w:rPr>
-          <w:rFonts w:ascii="Times New Roman" w:hAnsi="Times New Roman" w:cs="Times New Roman"/>
-          <w:color w:val="000000"/>
-          <w:sz w:val="28"/>
-          <w:szCs w:val="28"/>
-        </w:rPr>
-      </w:pPr>
-    </w:p>
-    <w:p>
-      <w:pPr>
-        <w:autoSpaceDE w:val="0"/>
-        <w:autoSpaceDN w:val="0"/>
-        <w:adjustRightInd w:val="0"/>
-        <w:spacing w:after="0" w:line="240" w:lineRule="auto"/>
-        <w:jc w:val="both"/>
-        <w:rPr>
-          <w:rFonts w:ascii="Times New Roman" w:hAnsi="Times New Roman" w:cs="Times New Roman"/>
-          <w:b/>
-          <w:sz w:val="28"/>
-          <w:szCs w:val="28"/>
-        </w:rPr>
-      </w:pPr>
-      <w:r>
-        <w:rPr>
-          <w:rFonts w:ascii="Times New Roman" w:hAnsi="Times New Roman" w:cs="Times New Roman"/>
-          <w:b/>
-          <w:sz w:val="28"/>
-          <w:szCs w:val="28"/>
-        </w:rPr>
-        <w:t>REFERENCES</w:t>
-      </w:r>
-    </w:p>
-    <w:p>
-      <w:pPr>
-        <w:autoSpaceDE w:val="0"/>
-        <w:autoSpaceDN w:val="0"/>
-        <w:adjustRightInd w:val="0"/>
-        <w:spacing w:after="0" w:line="240" w:lineRule="auto"/>
-        <w:jc w:val="both"/>
-        <w:rPr>
-          <w:rFonts w:ascii="Times New Roman" w:hAnsi="Times New Roman" w:cs="Times New Roman"/>
-          <w:sz w:val="28"/>
-          <w:szCs w:val="28"/>
-        </w:rPr>
-      </w:pPr>
-    </w:p>
-    <w:p>
-      <w:pPr>
-        <w:autoSpaceDE w:val="0"/>
-        <w:autoSpaceDN w:val="0"/>
-        <w:adjustRightInd w:val="0"/>
-        <w:spacing w:after="0" w:line="240" w:lineRule="auto"/>
-        <w:jc w:val="both"/>
-        <w:rPr>
-          <w:rFonts w:ascii="Times New Roman" w:hAnsi="Times New Roman" w:cs="Times New Roman"/>
-          <w:sz w:val="28"/>
-          <w:szCs w:val="28"/>
-        </w:rPr>
-      </w:pPr>
-      <w:r>
-        <w:rPr>
-          <w:rFonts w:ascii="Times New Roman" w:hAnsi="Times New Roman" w:cs="Times New Roman"/>
-          <w:sz w:val="28"/>
-          <w:szCs w:val="28"/>
-        </w:rPr>
-        <w:t>[</w:t>
-      </w:r>
-      <w:r>
-        <w:rPr>
-          <w:rFonts w:ascii="Times New Roman" w:hAnsi="Times New Roman" w:cs="Times New Roman"/>
-          <w:sz w:val="28"/>
-          <w:szCs w:val="28"/>
-        </w:rPr>
-        <w:t>1</w:t>
-      </w:r>
-      <w:r>
-        <w:rPr>
-          <w:rFonts w:ascii="Times New Roman" w:hAnsi="Times New Roman" w:cs="Times New Roman"/>
-          <w:sz w:val="28"/>
-          <w:szCs w:val="28"/>
-        </w:rPr>
-        <w:t>] Felype Ferreira, Lais Neves, Michelle Silva, and Paulo Borba. Target: a</w:t>
-      </w:r>
-      <w:r>
-        <w:rPr>
-          <w:rFonts w:ascii="Times New Roman" w:hAnsi="Times New Roman" w:cs="Times New Roman"/>
-          <w:sz w:val="28"/>
-          <w:szCs w:val="28"/>
+          <w:sz w:val="28"/>
+          <w:szCs w:val="28"/>
+        </w:rPr>
+        <w:t>on Software Engineering, Salvador, Brazil, 2010.</w:t>
+      </w:r>
+    </w:p>
+    <w:p>
+      <w:pPr>
+        <w:autoSpaceDE w:val="0"/>
+        <w:autoSpaceDN w:val="0"/>
+        <w:adjustRightInd w:val="0"/>
+        <w:spacing w:after="0" w:line="240" w:lineRule="auto"/>
+        <w:jc w:val="both"/>
+        <w:rPr>
+          <w:rFonts w:ascii="Times New Roman" w:hAnsi="Times New Roman" w:cs="Times New Roman"/>
+          <w:sz w:val="28"/>
+          <w:szCs w:val="28"/>
+        </w:rPr>
+      </w:pPr>
+    </w:p>
+    <w:p>
+      <w:pPr>
+        <w:autoSpaceDE w:val="0"/>
+        <w:autoSpaceDN w:val="0"/>
+        <w:adjustRightInd w:val="0"/>
+        <w:spacing w:after="0" w:line="240" w:lineRule="auto"/>
+        <w:jc w:val="both"/>
+        <w:rPr>
+          <w:rFonts w:ascii="Times New Roman" w:hAnsi="Times New Roman" w:cs="Times New Roman"/>
+          <w:sz w:val="28"/>
+          <w:szCs w:val="28"/>
+        </w:rPr>
+      </w:pPr>
+      <w:r>
+        <w:rPr>
+          <w:rFonts w:ascii="Times New Roman" w:hAnsi="Times New Roman" w:cs="Times New Roman"/>
+          <w:sz w:val="28"/>
+          <w:szCs w:val="28"/>
+          <w:lang w:val="pt-BR"/>
+        </w:rPr>
+        <w:t xml:space="preserve">[2] </w:t>
+      </w:r>
+      <w:r>
+        <w:rPr>
+          <w:rFonts w:ascii="Times New Roman" w:hAnsi="Times New Roman" w:cs="Times New Roman"/>
+          <w:sz w:val="28"/>
+          <w:szCs w:val="28"/>
+          <w:lang w:val="pt-BR"/>
+        </w:rPr>
+        <w:t>Eduardo Figueiredo, N´</w:t>
+      </w:r>
+      <w:proofErr w:type="spellStart"/>
+      <w:r>
+        <w:rPr>
+          <w:rFonts w:ascii="Times New Roman" w:hAnsi="Times New Roman" w:cs="Times New Roman"/>
+          <w:sz w:val="28"/>
+          <w:szCs w:val="28"/>
+          <w:lang w:val="pt-BR"/>
+        </w:rPr>
+        <w:t>elio</w:t>
+      </w:r>
+      <w:proofErr w:type="spellEnd"/>
+      <w:r>
+        <w:rPr>
+          <w:rFonts w:ascii="Times New Roman" w:hAnsi="Times New Roman" w:cs="Times New Roman"/>
+          <w:sz w:val="28"/>
+          <w:szCs w:val="28"/>
+          <w:lang w:val="pt-BR"/>
+        </w:rPr>
+        <w:t xml:space="preserve"> Cacho, Claudio Sant’Anna, M´ario Monteiro,</w:t>
+      </w:r>
+      <w:r>
+        <w:rPr>
+          <w:rFonts w:ascii="Times New Roman" w:hAnsi="Times New Roman" w:cs="Times New Roman"/>
+          <w:sz w:val="28"/>
+          <w:szCs w:val="28"/>
+          <w:lang w:val="pt-BR"/>
         </w:rPr>
         <w:t xml:space="preserve"> </w:t>
       </w:r>
-      <w:r>
-        <w:rPr>
-          <w:rFonts w:ascii="Times New Roman" w:hAnsi="Times New Roman" w:cs="Times New Roman"/>
-          <w:sz w:val="28"/>
-          <w:szCs w:val="28"/>
-        </w:rPr>
-        <w:t>model based product line testing tool. In Tools Session at Brazilian Symposium</w:t>
-      </w:r>
-      <w:r>
-        <w:rPr>
-          <w:rFonts w:ascii="Times New Roman" w:hAnsi="Times New Roman" w:cs="Times New Roman"/>
-          <w:sz w:val="28"/>
-          <w:szCs w:val="28"/>
+      <w:proofErr w:type="spellStart"/>
+      <w:r>
+        <w:rPr>
+          <w:rFonts w:ascii="Times New Roman" w:hAnsi="Times New Roman" w:cs="Times New Roman"/>
+          <w:sz w:val="28"/>
+          <w:szCs w:val="28"/>
+          <w:lang w:val="pt-BR"/>
+        </w:rPr>
+        <w:t>Uir</w:t>
+      </w:r>
+      <w:r>
+        <w:rPr>
+          <w:rFonts w:ascii="Times New Roman" w:hAnsi="Times New Roman" w:cs="Times New Roman"/>
+          <w:sz w:val="28"/>
+          <w:szCs w:val="28"/>
+          <w:lang w:val="pt-BR"/>
+        </w:rPr>
+        <w:t>a</w:t>
+      </w:r>
+      <w:proofErr w:type="spellEnd"/>
+      <w:r>
+        <w:rPr>
+          <w:rFonts w:ascii="Times New Roman" w:hAnsi="Times New Roman" w:cs="Times New Roman"/>
+          <w:sz w:val="28"/>
+          <w:szCs w:val="28"/>
+          <w:lang w:val="pt-BR"/>
         </w:rPr>
         <w:t xml:space="preserve"> </w:t>
       </w:r>
-      <w:r>
-        <w:rPr>
-          <w:rFonts w:ascii="Times New Roman" w:hAnsi="Times New Roman" w:cs="Times New Roman"/>
-          <w:sz w:val="28"/>
-          <w:szCs w:val="28"/>
-        </w:rPr>
-        <w:t>on Software Engineering, Salvador, Brazil, 2010.</w:t>
-      </w:r>
-    </w:p>
-    <w:p>
-      <w:pPr>
-        <w:autoSpaceDE w:val="0"/>
-        <w:autoSpaceDN w:val="0"/>
-        <w:adjustRightInd w:val="0"/>
-        <w:spacing w:after="0" w:line="240" w:lineRule="auto"/>
-        <w:jc w:val="both"/>
-        <w:rPr>
-          <w:rFonts w:ascii="Times New Roman" w:hAnsi="Times New Roman" w:cs="Times New Roman"/>
-          <w:sz w:val="28"/>
-          <w:szCs w:val="28"/>
-        </w:rPr>
-      </w:pPr>
-    </w:p>
-    <w:p>
-      <w:pPr>
-        <w:autoSpaceDE w:val="0"/>
-        <w:autoSpaceDN w:val="0"/>
-        <w:adjustRightInd w:val="0"/>
-        <w:spacing w:after="0" w:line="240" w:lineRule="auto"/>
-        <w:jc w:val="both"/>
-        <w:rPr>
-          <w:rFonts w:ascii="Times New Roman" w:hAnsi="Times New Roman" w:cs="Times New Roman"/>
-          <w:sz w:val="28"/>
-          <w:szCs w:val="28"/>
-        </w:rPr>
-      </w:pPr>
+      <w:proofErr w:type="spellStart"/>
       <w:r>
         <w:rPr>
           <w:rFonts w:ascii="Times New Roman" w:hAnsi="Times New Roman" w:cs="Times New Roman"/>
@@ -1264,8 +1333,9 @@
           <w:szCs w:val="28"/>
           <w:lang w:val="pt-BR"/>
         </w:rPr>
-        <w:t xml:space="preserve">[2] </w:t>
-      </w:r>
+        <w:t>Kulesza</w:t>
+      </w:r>
+      <w:proofErr w:type="spellEnd"/>
       <w:r>
         <w:rPr>
           <w:rFonts w:ascii="Times New Roman" w:hAnsi="Times New Roman" w:cs="Times New Roman"/>
@@ -1273,8 +1343,9 @@
           <w:szCs w:val="28"/>
           <w:lang w:val="pt-BR"/>
         </w:rPr>
-        <w:t>Eduardo Figueiredo, N´elio Cacho, Claudio Sant’Anna, M´ario Monteiro,</w:t>
-      </w:r>
+        <w:t xml:space="preserve">, Alessandro Garcia, </w:t>
+      </w:r>
+      <w:proofErr w:type="spellStart"/>
       <w:r>
         <w:rPr>
           <w:rFonts w:ascii="Times New Roman" w:hAnsi="Times New Roman" w:cs="Times New Roman"/>
@@ -1282,8 +1353,9 @@
           <w:szCs w:val="28"/>
           <w:lang w:val="pt-BR"/>
         </w:rPr>
-        <w:t xml:space="preserve"> Uir</w:t>
-      </w:r>
+        <w:t>S´ergio</w:t>
+      </w:r>
+      <w:proofErr w:type="spellEnd"/>
       <w:r>
         <w:rPr>
           <w:rFonts w:ascii="Times New Roman" w:hAnsi="Times New Roman" w:cs="Times New Roman"/>
@@ -1291,8 +1363,9 @@
           <w:szCs w:val="28"/>
           <w:lang w:val="pt-BR"/>
         </w:rPr>
-        <w:t>a Kulesza, Alessandro Garcia, S´ergio Soares, Fabiano Ferrari, Safoora</w:t>
-      </w:r>
+        <w:t xml:space="preserve"> Soares, Fabiano Ferrari, </w:t>
+      </w:r>
+      <w:proofErr w:type="spellStart"/>
       <w:r>
         <w:rPr>
           <w:rFonts w:ascii="Times New Roman" w:hAnsi="Times New Roman" w:cs="Times New Roman"/>
@@ -1300,6 +1373,16 @@
           <w:szCs w:val="28"/>
           <w:lang w:val="pt-BR"/>
         </w:rPr>
+        <w:t>Safoora</w:t>
+      </w:r>
+      <w:proofErr w:type="spellEnd"/>
+      <w:r>
+        <w:rPr>
+          <w:rFonts w:ascii="Times New Roman" w:hAnsi="Times New Roman" w:cs="Times New Roman"/>
+          <w:sz w:val="28"/>
+          <w:szCs w:val="28"/>
+          <w:lang w:val="pt-BR"/>
+        </w:rPr>
         <w:t xml:space="preserve"> </w:t>
       </w:r>
       <w:r>
@@ -1309,7 +1392,27 @@
           <w:szCs w:val="28"/>
           <w:lang w:val="pt-BR"/>
         </w:rPr>
-        <w:t xml:space="preserve">Khan, Fernando Filho, and Francisco Dantas. </w:t>
+        <w:t xml:space="preserve">Khan, Fernando Filho, </w:t>
+      </w:r>
+      <w:proofErr w:type="spellStart"/>
+      <w:r>
+        <w:rPr>
+          <w:rFonts w:ascii="Times New Roman" w:hAnsi="Times New Roman" w:cs="Times New Roman"/>
+          <w:sz w:val="28"/>
+          <w:szCs w:val="28"/>
+          <w:lang w:val="pt-BR"/>
+        </w:rPr>
+        <w:t>and</w:t>
+      </w:r>
+      <w:proofErr w:type="spellEnd"/>
+      <w:r>
+        <w:rPr>
+          <w:rFonts w:ascii="Times New Roman" w:hAnsi="Times New Roman" w:cs="Times New Roman"/>
+          <w:sz w:val="28"/>
+          <w:szCs w:val="28"/>
+          <w:lang w:val="pt-BR"/>
+        </w:rPr>
+        <w:t xml:space="preserve"> Francisco Dantas. </w:t>
       </w:r>
       <w:r>
         <w:rPr>
@@ -1385,8 +1488,54 @@
           <w:sz w:val="28"/>
           <w:szCs w:val="28"/>
         </w:rPr>
-        <w:t>[3] Paulo Borba, Leopoldo Teixeira, and Rohit Gheyi. A theory of software</w:t>
-      </w:r>
+        <w:t xml:space="preserve">[3] Paulo </w:t>
+      </w:r>
+      <w:proofErr w:type="spellStart"/>
+      <w:r>
+        <w:rPr>
+          <w:rFonts w:ascii="Times New Roman" w:hAnsi="Times New Roman" w:cs="Times New Roman"/>
+          <w:sz w:val="28"/>
+          <w:szCs w:val="28"/>
+        </w:rPr>
+        <w:t>Borba</w:t>
+      </w:r>
+      <w:proofErr w:type="spellEnd"/>
+      <w:r>
+        <w:rPr>
+          <w:rFonts w:ascii="Times New Roman" w:hAnsi="Times New Roman" w:cs="Times New Roman"/>
+          <w:sz w:val="28"/>
+          <w:szCs w:val="28"/>
+        </w:rPr>
+        <w:t xml:space="preserve">, </w:t>
+      </w:r>
+      <w:proofErr w:type="spellStart"/>
+      <w:r>
+        <w:rPr>
+          <w:rFonts w:ascii="Times New Roman" w:hAnsi="Times New Roman" w:cs="Times New Roman"/>
+          <w:sz w:val="28"/>
+          <w:szCs w:val="28"/>
+        </w:rPr>
+        <w:t>Leopoldo</w:t>
+      </w:r>
+      <w:proofErr w:type="spellEnd"/>
+      <w:r>
+        <w:rPr>
+          <w:rFonts w:ascii="Times New Roman" w:hAnsi="Times New Roman" w:cs="Times New Roman"/>
+          <w:sz w:val="28"/>
+          <w:szCs w:val="28"/>
+        </w:rPr>
+        <w:t xml:space="preserve"> Teixeira, and </w:t>
+      </w:r>
+      <w:proofErr w:type="spellStart"/>
+      <w:r>
+        <w:rPr>
+          <w:rFonts w:ascii="Times New Roman" w:hAnsi="Times New Roman" w:cs="Times New Roman"/>
+          <w:sz w:val="28"/>
+          <w:szCs w:val="28"/>
+        </w:rPr>
+        <w:t>Rohit</w:t>
+      </w:r>
+      <w:proofErr w:type="spellEnd"/>
       <w:r>
         <w:rPr>
           <w:rFonts w:ascii="Times New Roman" w:hAnsi="Times New Roman" w:cs="Times New Roman"/>
@@ -1395,6 +1544,32 @@
         </w:rPr>
         <w:t xml:space="preserve"> </w:t>
       </w:r>
+      <w:proofErr w:type="spellStart"/>
+      <w:r>
+        <w:rPr>
+          <w:rFonts w:ascii="Times New Roman" w:hAnsi="Times New Roman" w:cs="Times New Roman"/>
+          <w:sz w:val="28"/>
+          <w:szCs w:val="28"/>
+        </w:rPr>
+        <w:t>Gheyi</w:t>
+      </w:r>
+      <w:proofErr w:type="spellEnd"/>
+      <w:r>
+        <w:rPr>
+          <w:rFonts w:ascii="Times New Roman" w:hAnsi="Times New Roman" w:cs="Times New Roman"/>
+          <w:sz w:val="28"/>
+          <w:szCs w:val="28"/>
+        </w:rPr>
+        <w:t>. A theory of software</w:t>
+      </w:r>
+      <w:r>
+        <w:rPr>
+          <w:rFonts w:ascii="Times New Roman" w:hAnsi="Times New Roman" w:cs="Times New Roman"/>
+          <w:sz w:val="28"/>
+          <w:szCs w:val="28"/>
+        </w:rPr>
+        <w:t xml:space="preserve"> </w:t>
+      </w:r>
       <w:r>
         <w:rPr>
           <w:rFonts w:ascii="Times New Roman" w:hAnsi="Times New Roman" w:cs="Times New Roman"/>
@@ -1437,7 +1612,79 @@
           <w:sz w:val="28"/>
           <w:szCs w:val="28"/>
         </w:rPr>
-        <w:t>[4] Paulo Borba, Leopoldo Teixeira, and Rohit Gheyi. A theory of software</w:t>
+        <w:t xml:space="preserve">[4] Paulo </w:t>
+      </w:r>
+      <w:proofErr w:type="spellStart"/>
+      <w:r>
+        <w:rPr>
+          <w:rFonts w:ascii="Times New Roman" w:hAnsi="Times New Roman" w:cs="Times New Roman"/>
+          <w:sz w:val="28"/>
+          <w:szCs w:val="28"/>
+        </w:rPr>
+        <w:t>Borba</w:t>
+      </w:r>
+      <w:proofErr w:type="spellEnd"/>
+      <w:r>
+        <w:rPr>
+          <w:rFonts w:ascii="Times New Roman" w:hAnsi="Times New Roman" w:cs="Times New Roman"/>
+          <w:sz w:val="28"/>
+          <w:szCs w:val="28"/>
+        </w:rPr>
+        <w:t xml:space="preserve">, </w:t>
+      </w:r>
+      <w:proofErr w:type="spellStart"/>
+      <w:r>
+        <w:rPr>
+          <w:rFonts w:ascii="Times New Roman" w:hAnsi="Times New Roman" w:cs="Times New Roman"/>
+          <w:sz w:val="28"/>
+          <w:szCs w:val="28"/>
+        </w:rPr>
+        <w:t>Leopoldo</w:t>
+      </w:r>
+      <w:proofErr w:type="spellEnd"/>
+      <w:r>
+        <w:rPr>
+          <w:rFonts w:ascii="Times New Roman" w:hAnsi="Times New Roman" w:cs="Times New Roman"/>
+          <w:sz w:val="28"/>
+          <w:szCs w:val="28"/>
+        </w:rPr>
+        <w:t xml:space="preserve"> Teixeira, and </w:t>
+      </w:r>
+      <w:proofErr w:type="spellStart"/>
+      <w:r>
+        <w:rPr>
+          <w:rFonts w:ascii="Times New Roman" w:hAnsi="Times New Roman" w:cs="Times New Roman"/>
+          <w:sz w:val="28"/>
+          <w:szCs w:val="28"/>
+        </w:rPr>
+        <w:t>Rohit</w:t>
+      </w:r>
+      <w:proofErr w:type="spellEnd"/>
+      <w:r>
+        <w:rPr>
+          <w:rFonts w:ascii="Times New Roman" w:hAnsi="Times New Roman" w:cs="Times New Roman"/>
+          <w:sz w:val="28"/>
+          <w:szCs w:val="28"/>
+        </w:rPr>
+        <w:t xml:space="preserve"> </w:t>
+      </w:r>
+      <w:proofErr w:type="spellStart"/>
+      <w:r>
+        <w:rPr>
+          <w:rFonts w:ascii="Times New Roman" w:hAnsi="Times New Roman" w:cs="Times New Roman"/>
+          <w:sz w:val="28"/>
+          <w:szCs w:val="28"/>
+        </w:rPr>
+        <w:t>Gheyi</w:t>
+      </w:r>
+      <w:proofErr w:type="spellEnd"/>
+      <w:r>
+        <w:rPr>
+          <w:rFonts w:ascii="Times New Roman" w:hAnsi="Times New Roman" w:cs="Times New Roman"/>
+          <w:sz w:val="28"/>
+          <w:szCs w:val="28"/>
+        </w:rPr>
+        <w:t>. A theory of software</w:t>
       </w:r>
       <w:r>
         <w:rPr>

</xml_diff>